<commit_message>
slot badic + default content
</commit_message>
<xml_diff>
--- a/notes/Vue3js学习笔记14-插槽.docx
+++ b/notes/Vue3js学习笔记14-插槽.docx
@@ -5,6 +5,9 @@
     <w:p>
       <w:pPr>
         <w:pStyle w:val="1"/>
+        <w:rPr>
+          <w:rFonts w:hint="eastAsia"/>
+        </w:rPr>
       </w:pPr>
       <w:r>
         <w:rPr>
@@ -25,7 +28,7 @@
       <w:tr>
         <w:tc>
           <w:tcPr>
-            <w:tcW w:w="8296" w:type="dxa"/>
+            <w:tcW w:w="14233" w:type="dxa"/>
           </w:tcPr>
           <w:p>
             <w:pPr>
@@ -76,6 +79,114 @@
           </w:p>
         </w:tc>
       </w:tr>
+      <w:tr>
+        <w:tc>
+          <w:tcPr>
+            <w:tcW w:w="14233" w:type="dxa"/>
+          </w:tcPr>
+          <w:p>
+            <w:pPr>
+              <w:rPr>
+                <w:noProof/>
+              </w:rPr>
+            </w:pPr>
+            <w:r>
+              <w:rPr>
+                <w:noProof/>
+              </w:rPr>
+              <w:drawing>
+                <wp:inline distT="0" distB="0" distL="0" distR="0" wp14:anchorId="6FADC7EF" wp14:editId="78DC0FBC">
+                  <wp:extent cx="5692633" cy="1836579"/>
+                  <wp:effectExtent l="0" t="0" r="3810" b="0"/>
+                  <wp:docPr id="1049724407" name="图片 1"/>
+                  <wp:cNvGraphicFramePr>
+                    <a:graphicFrameLocks xmlns:a="http://schemas.openxmlformats.org/drawingml/2006/main" noChangeAspect="1"/>
+                  </wp:cNvGraphicFramePr>
+                  <a:graphic xmlns:a="http://schemas.openxmlformats.org/drawingml/2006/main">
+                    <a:graphicData uri="http://schemas.openxmlformats.org/drawingml/2006/picture">
+                      <pic:pic xmlns:pic="http://schemas.openxmlformats.org/drawingml/2006/picture">
+                        <pic:nvPicPr>
+                          <pic:cNvPr id="1049724407" name=""/>
+                          <pic:cNvPicPr/>
+                        </pic:nvPicPr>
+                        <pic:blipFill>
+                          <a:blip r:embed="rId5"/>
+                          <a:stretch>
+                            <a:fillRect/>
+                          </a:stretch>
+                        </pic:blipFill>
+                        <pic:spPr>
+                          <a:xfrm>
+                            <a:off x="0" y="0"/>
+                            <a:ext cx="5692633" cy="1836579"/>
+                          </a:xfrm>
+                          <a:prstGeom prst="rect">
+                            <a:avLst/>
+                          </a:prstGeom>
+                        </pic:spPr>
+                      </pic:pic>
+                    </a:graphicData>
+                  </a:graphic>
+                </wp:inline>
+              </w:drawing>
+            </w:r>
+          </w:p>
+        </w:tc>
+      </w:tr>
+      <w:tr>
+        <w:tc>
+          <w:tcPr>
+            <w:tcW w:w="14233" w:type="dxa"/>
+          </w:tcPr>
+          <w:p>
+            <w:pPr>
+              <w:rPr>
+                <w:noProof/>
+              </w:rPr>
+            </w:pPr>
+            <w:r>
+              <w:rPr>
+                <w:noProof/>
+              </w:rPr>
+              <w:drawing>
+                <wp:inline distT="0" distB="0" distL="0" distR="0" wp14:anchorId="49428809" wp14:editId="1869B051">
+                  <wp:extent cx="5989839" cy="708721"/>
+                  <wp:effectExtent l="0" t="0" r="0" b="0"/>
+                  <wp:docPr id="297297728" name="图片 1"/>
+                  <wp:cNvGraphicFramePr>
+                    <a:graphicFrameLocks xmlns:a="http://schemas.openxmlformats.org/drawingml/2006/main" noChangeAspect="1"/>
+                  </wp:cNvGraphicFramePr>
+                  <a:graphic xmlns:a="http://schemas.openxmlformats.org/drawingml/2006/main">
+                    <a:graphicData uri="http://schemas.openxmlformats.org/drawingml/2006/picture">
+                      <pic:pic xmlns:pic="http://schemas.openxmlformats.org/drawingml/2006/picture">
+                        <pic:nvPicPr>
+                          <pic:cNvPr id="297297728" name=""/>
+                          <pic:cNvPicPr/>
+                        </pic:nvPicPr>
+                        <pic:blipFill>
+                          <a:blip r:embed="rId6"/>
+                          <a:stretch>
+                            <a:fillRect/>
+                          </a:stretch>
+                        </pic:blipFill>
+                        <pic:spPr>
+                          <a:xfrm>
+                            <a:off x="0" y="0"/>
+                            <a:ext cx="5989839" cy="708721"/>
+                          </a:xfrm>
+                          <a:prstGeom prst="rect">
+                            <a:avLst/>
+                          </a:prstGeom>
+                        </pic:spPr>
+                      </pic:pic>
+                    </a:graphicData>
+                  </a:graphic>
+                </wp:inline>
+              </w:drawing>
+            </w:r>
+          </w:p>
+        </w:tc>
+      </w:tr>
     </w:tbl>
     <w:p>
       <w:pPr>
@@ -87,6 +198,9 @@
     <w:p>
       <w:pPr>
         <w:pStyle w:val="1"/>
+        <w:rPr>
+          <w:rFonts w:hint="eastAsia"/>
+        </w:rPr>
       </w:pPr>
       <w:r>
         <w:rPr>
@@ -95,6 +209,70 @@
         <w:t>2.组件插槽-默认内容p184</w:t>
       </w:r>
     </w:p>
+    <w:tbl>
+      <w:tblPr>
+        <w:tblStyle w:val="ae"/>
+        <w:tblW w:w="0" w:type="auto"/>
+        <w:tblLook w:val="04A0" w:firstRow="1" w:lastRow="0" w:firstColumn="1" w:lastColumn="0" w:noHBand="0" w:noVBand="1"/>
+      </w:tblPr>
+      <w:tblGrid>
+        <w:gridCol w:w="8296"/>
+      </w:tblGrid>
+      <w:tr>
+        <w:tc>
+          <w:tcPr>
+            <w:tcW w:w="14453" w:type="dxa"/>
+          </w:tcPr>
+          <w:p>
+            <w:pPr>
+              <w:rPr>
+                <w:rFonts w:hint="eastAsia"/>
+              </w:rPr>
+            </w:pPr>
+            <w:r>
+              <w:rPr>
+                <w:noProof/>
+              </w:rPr>
+              <w:drawing>
+                <wp:inline distT="0" distB="0" distL="0" distR="0" wp14:anchorId="40BCCE3F" wp14:editId="26412F7D">
+                  <wp:extent cx="7574936" cy="4900085"/>
+                  <wp:effectExtent l="0" t="0" r="6985" b="0"/>
+                  <wp:docPr id="198082900" name="图片 1"/>
+                  <wp:cNvGraphicFramePr>
+                    <a:graphicFrameLocks xmlns:a="http://schemas.openxmlformats.org/drawingml/2006/main" noChangeAspect="1"/>
+                  </wp:cNvGraphicFramePr>
+                  <a:graphic xmlns:a="http://schemas.openxmlformats.org/drawingml/2006/main">
+                    <a:graphicData uri="http://schemas.openxmlformats.org/drawingml/2006/picture">
+                      <pic:pic xmlns:pic="http://schemas.openxmlformats.org/drawingml/2006/picture">
+                        <pic:nvPicPr>
+                          <pic:cNvPr id="198082900" name=""/>
+                          <pic:cNvPicPr/>
+                        </pic:nvPicPr>
+                        <pic:blipFill>
+                          <a:blip r:embed="rId7"/>
+                          <a:stretch>
+                            <a:fillRect/>
+                          </a:stretch>
+                        </pic:blipFill>
+                        <pic:spPr>
+                          <a:xfrm>
+                            <a:off x="0" y="0"/>
+                            <a:ext cx="7574936" cy="4900085"/>
+                          </a:xfrm>
+                          <a:prstGeom prst="rect">
+                            <a:avLst/>
+                          </a:prstGeom>
+                        </pic:spPr>
+                      </pic:pic>
+                    </a:graphicData>
+                  </a:graphic>
+                </wp:inline>
+              </w:drawing>
+            </w:r>
+          </w:p>
+        </w:tc>
+      </w:tr>
+    </w:tbl>
     <w:p>
       <w:pPr>
         <w:rPr>
@@ -105,6 +283,9 @@
     <w:p>
       <w:pPr>
         <w:pStyle w:val="1"/>
+        <w:rPr>
+          <w:rFonts w:hint="eastAsia"/>
+        </w:rPr>
       </w:pPr>
       <w:r>
         <w:rPr>
@@ -113,10 +294,19 @@
         <w:t>3.组件插槽-具名插槽p185</w:t>
       </w:r>
     </w:p>
-    <w:p/>
+    <w:p>
+      <w:pPr>
+        <w:rPr>
+          <w:rFonts w:hint="eastAsia"/>
+        </w:rPr>
+      </w:pPr>
+    </w:p>
     <w:p>
       <w:pPr>
         <w:pStyle w:val="1"/>
+        <w:rPr>
+          <w:rFonts w:hint="eastAsia"/>
+        </w:rPr>
       </w:pPr>
       <w:r>
         <w:rPr>
@@ -128,6 +318,9 @@
     <w:p>
       <w:pPr>
         <w:pStyle w:val="2"/>
+        <w:rPr>
+          <w:rFonts w:hint="eastAsia"/>
+        </w:rPr>
       </w:pPr>
       <w:r>
         <w:rPr>
@@ -139,13 +332,7 @@
         <w:rPr>
           <w:rFonts w:hint="eastAsia"/>
         </w:rPr>
-        <w:t xml:space="preserve"> </w:t>
-      </w:r>
-      <w:r>
-        <w:rPr>
-          <w:rFonts w:hint="eastAsia"/>
-        </w:rPr>
-        <w:t>lesson21-slot-basic</w:t>
+        <w:t xml:space="preserve"> lesson21-slot-basic</w:t>
       </w:r>
       <w:r>
         <w:rPr>
@@ -169,6 +356,11 @@
             <w:tcW w:w="8296" w:type="dxa"/>
           </w:tcPr>
           <w:p>
+            <w:pPr>
+              <w:rPr>
+                <w:rFonts w:hint="eastAsia"/>
+              </w:rPr>
+            </w:pPr>
             <w:r>
               <w:rPr>
                 <w:noProof/>
@@ -189,7 +381,7 @@
                           <pic:cNvPicPr/>
                         </pic:nvPicPr>
                         <pic:blipFill>
-                          <a:blip r:embed="rId5"/>
+                          <a:blip r:embed="rId8"/>
                           <a:stretch>
                             <a:fillRect/>
                           </a:stretch>
@@ -213,8 +405,1250 @@
         </w:tc>
       </w:tr>
     </w:tbl>
+    <w:p>
+      <w:pPr>
+        <w:pStyle w:val="2"/>
+      </w:pPr>
+      <w:r>
+        <w:rPr>
+          <w:rFonts w:hint="eastAsia"/>
+        </w:rPr>
+        <w:t>2&gt;然后我们在src/components文件夹里面新建一个MyButton组件,并且给他添加一个渐变样式</w:t>
+      </w:r>
+    </w:p>
+    <w:tbl>
+      <w:tblPr>
+        <w:tblStyle w:val="ae"/>
+        <w:tblW w:w="0" w:type="auto"/>
+        <w:tblLook w:val="04A0" w:firstRow="1" w:lastRow="0" w:firstColumn="1" w:lastColumn="0" w:noHBand="0" w:noVBand="1"/>
+      </w:tblPr>
+      <w:tblGrid>
+        <w:gridCol w:w="8296"/>
+      </w:tblGrid>
+      <w:tr>
+        <w:tc>
+          <w:tcPr>
+            <w:tcW w:w="8296" w:type="dxa"/>
+          </w:tcPr>
+          <w:p>
+            <w:pPr>
+              <w:rPr>
+                <w:rFonts w:hint="eastAsia"/>
+              </w:rPr>
+            </w:pPr>
+            <w:r>
+              <w:rPr>
+                <w:noProof/>
+              </w:rPr>
+              <w:drawing>
+                <wp:inline distT="0" distB="0" distL="0" distR="0" wp14:anchorId="6B4A6C21" wp14:editId="21232799">
+                  <wp:extent cx="6896698" cy="4762913"/>
+                  <wp:effectExtent l="0" t="0" r="0" b="0"/>
+                  <wp:docPr id="1018519609" name="图片 1"/>
+                  <wp:cNvGraphicFramePr>
+                    <a:graphicFrameLocks xmlns:a="http://schemas.openxmlformats.org/drawingml/2006/main" noChangeAspect="1"/>
+                  </wp:cNvGraphicFramePr>
+                  <a:graphic xmlns:a="http://schemas.openxmlformats.org/drawingml/2006/main">
+                    <a:graphicData uri="http://schemas.openxmlformats.org/drawingml/2006/picture">
+                      <pic:pic xmlns:pic="http://schemas.openxmlformats.org/drawingml/2006/picture">
+                        <pic:nvPicPr>
+                          <pic:cNvPr id="1018519609" name=""/>
+                          <pic:cNvPicPr/>
+                        </pic:nvPicPr>
+                        <pic:blipFill>
+                          <a:blip r:embed="rId9"/>
+                          <a:stretch>
+                            <a:fillRect/>
+                          </a:stretch>
+                        </pic:blipFill>
+                        <pic:spPr>
+                          <a:xfrm>
+                            <a:off x="0" y="0"/>
+                            <a:ext cx="6896698" cy="4762913"/>
+                          </a:xfrm>
+                          <a:prstGeom prst="rect">
+                            <a:avLst/>
+                          </a:prstGeom>
+                        </pic:spPr>
+                      </pic:pic>
+                    </a:graphicData>
+                  </a:graphic>
+                </wp:inline>
+              </w:drawing>
+            </w:r>
+          </w:p>
+        </w:tc>
+      </w:tr>
+    </w:tbl>
+    <w:p>
+      <w:pPr>
+        <w:pStyle w:val="2"/>
+      </w:pPr>
+      <w:r>
+        <w:rPr>
+          <w:rFonts w:hint="eastAsia"/>
+        </w:rPr>
+        <w:t>3&gt;然后我们把App.vue作为父组件,在里面导入这个按钮组件然后使用</w:t>
+      </w:r>
+    </w:p>
+    <w:tbl>
+      <w:tblPr>
+        <w:tblStyle w:val="ae"/>
+        <w:tblW w:w="0" w:type="auto"/>
+        <w:tblLook w:val="04A0" w:firstRow="1" w:lastRow="0" w:firstColumn="1" w:lastColumn="0" w:noHBand="0" w:noVBand="1"/>
+      </w:tblPr>
+      <w:tblGrid>
+        <w:gridCol w:w="8296"/>
+      </w:tblGrid>
+      <w:tr>
+        <w:tc>
+          <w:tcPr>
+            <w:tcW w:w="8296" w:type="dxa"/>
+          </w:tcPr>
+          <w:p>
+            <w:pPr>
+              <w:rPr>
+                <w:rFonts w:hint="eastAsia"/>
+              </w:rPr>
+            </w:pPr>
+            <w:r>
+              <w:rPr>
+                <w:noProof/>
+              </w:rPr>
+              <w:drawing>
+                <wp:inline distT="0" distB="0" distL="0" distR="0" wp14:anchorId="19C09264" wp14:editId="0BBCBF80">
+                  <wp:extent cx="5395428" cy="3962743"/>
+                  <wp:effectExtent l="0" t="0" r="0" b="0"/>
+                  <wp:docPr id="1249397742" name="图片 1"/>
+                  <wp:cNvGraphicFramePr>
+                    <a:graphicFrameLocks xmlns:a="http://schemas.openxmlformats.org/drawingml/2006/main" noChangeAspect="1"/>
+                  </wp:cNvGraphicFramePr>
+                  <a:graphic xmlns:a="http://schemas.openxmlformats.org/drawingml/2006/main">
+                    <a:graphicData uri="http://schemas.openxmlformats.org/drawingml/2006/picture">
+                      <pic:pic xmlns:pic="http://schemas.openxmlformats.org/drawingml/2006/picture">
+                        <pic:nvPicPr>
+                          <pic:cNvPr id="1249397742" name=""/>
+                          <pic:cNvPicPr/>
+                        </pic:nvPicPr>
+                        <pic:blipFill>
+                          <a:blip r:embed="rId10"/>
+                          <a:stretch>
+                            <a:fillRect/>
+                          </a:stretch>
+                        </pic:blipFill>
+                        <pic:spPr>
+                          <a:xfrm>
+                            <a:off x="0" y="0"/>
+                            <a:ext cx="5395428" cy="3962743"/>
+                          </a:xfrm>
+                          <a:prstGeom prst="rect">
+                            <a:avLst/>
+                          </a:prstGeom>
+                        </pic:spPr>
+                      </pic:pic>
+                    </a:graphicData>
+                  </a:graphic>
+                </wp:inline>
+              </w:drawing>
+            </w:r>
+          </w:p>
+        </w:tc>
+      </w:tr>
+    </w:tbl>
+    <w:p>
+      <w:pPr>
+        <w:pStyle w:val="3"/>
+      </w:pPr>
+      <w:r>
+        <w:rPr>
+          <w:rFonts w:hint="eastAsia"/>
+        </w:rPr>
+        <w:t>刷新页面,效果如下</w:t>
+      </w:r>
+    </w:p>
+    <w:tbl>
+      <w:tblPr>
+        <w:tblStyle w:val="ae"/>
+        <w:tblW w:w="0" w:type="auto"/>
+        <w:tblLook w:val="04A0" w:firstRow="1" w:lastRow="0" w:firstColumn="1" w:lastColumn="0" w:noHBand="0" w:noVBand="1"/>
+      </w:tblPr>
+      <w:tblGrid>
+        <w:gridCol w:w="8296"/>
+      </w:tblGrid>
+      <w:tr>
+        <w:tc>
+          <w:tcPr>
+            <w:tcW w:w="8296" w:type="dxa"/>
+          </w:tcPr>
+          <w:p>
+            <w:pPr>
+              <w:rPr>
+                <w:rFonts w:hint="eastAsia"/>
+              </w:rPr>
+            </w:pPr>
+            <w:r>
+              <w:rPr>
+                <w:noProof/>
+              </w:rPr>
+              <w:drawing>
+                <wp:inline distT="0" distB="0" distL="0" distR="0" wp14:anchorId="66196625" wp14:editId="7770984B">
+                  <wp:extent cx="4488569" cy="3109229"/>
+                  <wp:effectExtent l="0" t="0" r="7620" b="0"/>
+                  <wp:docPr id="174968473" name="图片 1"/>
+                  <wp:cNvGraphicFramePr>
+                    <a:graphicFrameLocks xmlns:a="http://schemas.openxmlformats.org/drawingml/2006/main" noChangeAspect="1"/>
+                  </wp:cNvGraphicFramePr>
+                  <a:graphic xmlns:a="http://schemas.openxmlformats.org/drawingml/2006/main">
+                    <a:graphicData uri="http://schemas.openxmlformats.org/drawingml/2006/picture">
+                      <pic:pic xmlns:pic="http://schemas.openxmlformats.org/drawingml/2006/picture">
+                        <pic:nvPicPr>
+                          <pic:cNvPr id="174968473" name=""/>
+                          <pic:cNvPicPr/>
+                        </pic:nvPicPr>
+                        <pic:blipFill>
+                          <a:blip r:embed="rId11"/>
+                          <a:stretch>
+                            <a:fillRect/>
+                          </a:stretch>
+                        </pic:blipFill>
+                        <pic:spPr>
+                          <a:xfrm>
+                            <a:off x="0" y="0"/>
+                            <a:ext cx="4488569" cy="3109229"/>
+                          </a:xfrm>
+                          <a:prstGeom prst="rect">
+                            <a:avLst/>
+                          </a:prstGeom>
+                        </pic:spPr>
+                      </pic:pic>
+                    </a:graphicData>
+                  </a:graphic>
+                </wp:inline>
+              </w:drawing>
+            </w:r>
+          </w:p>
+        </w:tc>
+      </w:tr>
+    </w:tbl>
+    <w:p>
+      <w:pPr>
+        <w:pStyle w:val="3"/>
+      </w:pPr>
+      <w:r>
+        <w:rPr>
+          <w:rFonts w:hint="eastAsia"/>
+        </w:rPr>
+        <w:t>表面一看还不错,但是有一个缺点,就是按钮是文本是写死的,如果把它作为通用组件显然是不合适的,那么这个问题怎么解决?</w:t>
+      </w:r>
+    </w:p>
+    <w:p>
+      <w:pPr>
+        <w:pStyle w:val="2"/>
+      </w:pPr>
+      <w:r>
+        <w:rPr>
+          <w:rFonts w:hint="eastAsia"/>
+        </w:rPr>
+        <w:t>4&gt;解决办法就是使用插槽,使用slot标签,他有点像一个占位符,我们可以在按钮里面定义一个插槽</w:t>
+      </w:r>
+    </w:p>
+    <w:tbl>
+      <w:tblPr>
+        <w:tblStyle w:val="ae"/>
+        <w:tblW w:w="0" w:type="auto"/>
+        <w:tblLook w:val="04A0" w:firstRow="1" w:lastRow="0" w:firstColumn="1" w:lastColumn="0" w:noHBand="0" w:noVBand="1"/>
+      </w:tblPr>
+      <w:tblGrid>
+        <w:gridCol w:w="8296"/>
+      </w:tblGrid>
+      <w:tr>
+        <w:tc>
+          <w:tcPr>
+            <w:tcW w:w="8296" w:type="dxa"/>
+          </w:tcPr>
+          <w:p>
+            <w:pPr>
+              <w:rPr>
+                <w:rFonts w:hint="eastAsia"/>
+              </w:rPr>
+            </w:pPr>
+            <w:r>
+              <w:rPr>
+                <w:noProof/>
+              </w:rPr>
+              <w:drawing>
+                <wp:inline distT="0" distB="0" distL="0" distR="0" wp14:anchorId="62756F77" wp14:editId="4E4214BA">
+                  <wp:extent cx="7460627" cy="4762913"/>
+                  <wp:effectExtent l="0" t="0" r="6985" b="0"/>
+                  <wp:docPr id="1939026148" name="图片 1"/>
+                  <wp:cNvGraphicFramePr>
+                    <a:graphicFrameLocks xmlns:a="http://schemas.openxmlformats.org/drawingml/2006/main" noChangeAspect="1"/>
+                  </wp:cNvGraphicFramePr>
+                  <a:graphic xmlns:a="http://schemas.openxmlformats.org/drawingml/2006/main">
+                    <a:graphicData uri="http://schemas.openxmlformats.org/drawingml/2006/picture">
+                      <pic:pic xmlns:pic="http://schemas.openxmlformats.org/drawingml/2006/picture">
+                        <pic:nvPicPr>
+                          <pic:cNvPr id="1939026148" name=""/>
+                          <pic:cNvPicPr/>
+                        </pic:nvPicPr>
+                        <pic:blipFill>
+                          <a:blip r:embed="rId12"/>
+                          <a:stretch>
+                            <a:fillRect/>
+                          </a:stretch>
+                        </pic:blipFill>
+                        <pic:spPr>
+                          <a:xfrm>
+                            <a:off x="0" y="0"/>
+                            <a:ext cx="7460627" cy="4762913"/>
+                          </a:xfrm>
+                          <a:prstGeom prst="rect">
+                            <a:avLst/>
+                          </a:prstGeom>
+                        </pic:spPr>
+                      </pic:pic>
+                    </a:graphicData>
+                  </a:graphic>
+                </wp:inline>
+              </w:drawing>
+            </w:r>
+          </w:p>
+        </w:tc>
+      </w:tr>
+    </w:tbl>
+    <w:p>
+      <w:pPr>
+        <w:pStyle w:val="3"/>
+      </w:pPr>
+      <w:r>
+        <w:rPr>
+          <w:rFonts w:hint="eastAsia"/>
+        </w:rPr>
+        <w:t>此时按钮就没有内容了</w:t>
+      </w:r>
+    </w:p>
+    <w:tbl>
+      <w:tblPr>
+        <w:tblStyle w:val="ae"/>
+        <w:tblW w:w="0" w:type="auto"/>
+        <w:tblLook w:val="04A0" w:firstRow="1" w:lastRow="0" w:firstColumn="1" w:lastColumn="0" w:noHBand="0" w:noVBand="1"/>
+      </w:tblPr>
+      <w:tblGrid>
+        <w:gridCol w:w="8296"/>
+      </w:tblGrid>
+      <w:tr>
+        <w:tc>
+          <w:tcPr>
+            <w:tcW w:w="8296" w:type="dxa"/>
+          </w:tcPr>
+          <w:p>
+            <w:pPr>
+              <w:rPr>
+                <w:rFonts w:hint="eastAsia"/>
+              </w:rPr>
+            </w:pPr>
+            <w:r>
+              <w:rPr>
+                <w:noProof/>
+              </w:rPr>
+              <w:drawing>
+                <wp:inline distT="0" distB="0" distL="0" distR="0" wp14:anchorId="28DEAD90" wp14:editId="01B54488">
+                  <wp:extent cx="5250635" cy="3391194"/>
+                  <wp:effectExtent l="0" t="0" r="7620" b="0"/>
+                  <wp:docPr id="597851164" name="图片 1"/>
+                  <wp:cNvGraphicFramePr>
+                    <a:graphicFrameLocks xmlns:a="http://schemas.openxmlformats.org/drawingml/2006/main" noChangeAspect="1"/>
+                  </wp:cNvGraphicFramePr>
+                  <a:graphic xmlns:a="http://schemas.openxmlformats.org/drawingml/2006/main">
+                    <a:graphicData uri="http://schemas.openxmlformats.org/drawingml/2006/picture">
+                      <pic:pic xmlns:pic="http://schemas.openxmlformats.org/drawingml/2006/picture">
+                        <pic:nvPicPr>
+                          <pic:cNvPr id="597851164" name=""/>
+                          <pic:cNvPicPr/>
+                        </pic:nvPicPr>
+                        <pic:blipFill>
+                          <a:blip r:embed="rId13"/>
+                          <a:stretch>
+                            <a:fillRect/>
+                          </a:stretch>
+                        </pic:blipFill>
+                        <pic:spPr>
+                          <a:xfrm>
+                            <a:off x="0" y="0"/>
+                            <a:ext cx="5250635" cy="3391194"/>
+                          </a:xfrm>
+                          <a:prstGeom prst="rect">
+                            <a:avLst/>
+                          </a:prstGeom>
+                        </pic:spPr>
+                      </pic:pic>
+                    </a:graphicData>
+                  </a:graphic>
+                </wp:inline>
+              </w:drawing>
+            </w:r>
+          </w:p>
+        </w:tc>
+      </w:tr>
+    </w:tbl>
+    <w:p>
+      <w:pPr>
+        <w:rPr>
+          <w:rFonts w:hint="eastAsia"/>
+        </w:rPr>
+      </w:pPr>
+    </w:p>
+    <w:p>
+      <w:pPr>
+        <w:pStyle w:val="3"/>
+      </w:pPr>
+      <w:r>
+        <w:rPr>
+          <w:rFonts w:hint="eastAsia"/>
+        </w:rPr>
+        <w:t>那么问题来了,我们怎么给这个占位符赋值呢?</w:t>
+      </w:r>
+    </w:p>
+    <w:p>
+      <w:pPr>
+        <w:pStyle w:val="2"/>
+        <w:rPr>
+          <w:rFonts w:hint="eastAsia"/>
+        </w:rPr>
+      </w:pPr>
+      <w:r>
+        <w:rPr>
+          <w:rFonts w:hint="eastAsia"/>
+        </w:rPr>
+        <w:t>5&gt;这个其实蛮简单,使用带有插槽的组件的时候一定要使用双标签,然后在开标签和闭标签之间写入你的内容</w:t>
+      </w:r>
+    </w:p>
+    <w:tbl>
+      <w:tblPr>
+        <w:tblStyle w:val="ae"/>
+        <w:tblW w:w="0" w:type="auto"/>
+        <w:tblLook w:val="04A0" w:firstRow="1" w:lastRow="0" w:firstColumn="1" w:lastColumn="0" w:noHBand="0" w:noVBand="1"/>
+      </w:tblPr>
+      <w:tblGrid>
+        <w:gridCol w:w="8296"/>
+      </w:tblGrid>
+      <w:tr>
+        <w:tc>
+          <w:tcPr>
+            <w:tcW w:w="8296" w:type="dxa"/>
+          </w:tcPr>
+          <w:p>
+            <w:pPr>
+              <w:rPr>
+                <w:rFonts w:hint="eastAsia"/>
+              </w:rPr>
+            </w:pPr>
+            <w:r>
+              <w:rPr>
+                <w:noProof/>
+              </w:rPr>
+              <w:drawing>
+                <wp:inline distT="0" distB="0" distL="0" distR="0" wp14:anchorId="00BCEE55" wp14:editId="6B0FE7DA">
+                  <wp:extent cx="5768840" cy="4206605"/>
+                  <wp:effectExtent l="0" t="0" r="3810" b="3810"/>
+                  <wp:docPr id="1308558340" name="图片 1"/>
+                  <wp:cNvGraphicFramePr>
+                    <a:graphicFrameLocks xmlns:a="http://schemas.openxmlformats.org/drawingml/2006/main" noChangeAspect="1"/>
+                  </wp:cNvGraphicFramePr>
+                  <a:graphic xmlns:a="http://schemas.openxmlformats.org/drawingml/2006/main">
+                    <a:graphicData uri="http://schemas.openxmlformats.org/drawingml/2006/picture">
+                      <pic:pic xmlns:pic="http://schemas.openxmlformats.org/drawingml/2006/picture">
+                        <pic:nvPicPr>
+                          <pic:cNvPr id="1308558340" name=""/>
+                          <pic:cNvPicPr/>
+                        </pic:nvPicPr>
+                        <pic:blipFill>
+                          <a:blip r:embed="rId14"/>
+                          <a:stretch>
+                            <a:fillRect/>
+                          </a:stretch>
+                        </pic:blipFill>
+                        <pic:spPr>
+                          <a:xfrm>
+                            <a:off x="0" y="0"/>
+                            <a:ext cx="5768840" cy="4206605"/>
+                          </a:xfrm>
+                          <a:prstGeom prst="rect">
+                            <a:avLst/>
+                          </a:prstGeom>
+                        </pic:spPr>
+                      </pic:pic>
+                    </a:graphicData>
+                  </a:graphic>
+                </wp:inline>
+              </w:drawing>
+            </w:r>
+          </w:p>
+        </w:tc>
+      </w:tr>
+    </w:tbl>
+    <w:p>
+      <w:pPr>
+        <w:pStyle w:val="3"/>
+      </w:pPr>
+      <w:r>
+        <w:rPr>
+          <w:rFonts w:hint="eastAsia"/>
+        </w:rPr>
+        <w:t>此时效果就是这样子的</w:t>
+      </w:r>
+    </w:p>
+    <w:tbl>
+      <w:tblPr>
+        <w:tblStyle w:val="ae"/>
+        <w:tblW w:w="0" w:type="auto"/>
+        <w:tblLook w:val="04A0" w:firstRow="1" w:lastRow="0" w:firstColumn="1" w:lastColumn="0" w:noHBand="0" w:noVBand="1"/>
+      </w:tblPr>
+      <w:tblGrid>
+        <w:gridCol w:w="8296"/>
+      </w:tblGrid>
+      <w:tr>
+        <w:tc>
+          <w:tcPr>
+            <w:tcW w:w="8296" w:type="dxa"/>
+          </w:tcPr>
+          <w:p>
+            <w:pPr>
+              <w:rPr>
+                <w:rFonts w:hint="eastAsia"/>
+              </w:rPr>
+            </w:pPr>
+            <w:r>
+              <w:rPr>
+                <w:noProof/>
+              </w:rPr>
+              <w:drawing>
+                <wp:inline distT="0" distB="0" distL="0" distR="0" wp14:anchorId="20CE48A2" wp14:editId="24C5252D">
+                  <wp:extent cx="4450466" cy="3635055"/>
+                  <wp:effectExtent l="0" t="0" r="7620" b="3810"/>
+                  <wp:docPr id="1779149446" name="图片 1"/>
+                  <wp:cNvGraphicFramePr>
+                    <a:graphicFrameLocks xmlns:a="http://schemas.openxmlformats.org/drawingml/2006/main" noChangeAspect="1"/>
+                  </wp:cNvGraphicFramePr>
+                  <a:graphic xmlns:a="http://schemas.openxmlformats.org/drawingml/2006/main">
+                    <a:graphicData uri="http://schemas.openxmlformats.org/drawingml/2006/picture">
+                      <pic:pic xmlns:pic="http://schemas.openxmlformats.org/drawingml/2006/picture">
+                        <pic:nvPicPr>
+                          <pic:cNvPr id="1779149446" name=""/>
+                          <pic:cNvPicPr/>
+                        </pic:nvPicPr>
+                        <pic:blipFill>
+                          <a:blip r:embed="rId15"/>
+                          <a:stretch>
+                            <a:fillRect/>
+                          </a:stretch>
+                        </pic:blipFill>
+                        <pic:spPr>
+                          <a:xfrm>
+                            <a:off x="0" y="0"/>
+                            <a:ext cx="4450466" cy="3635055"/>
+                          </a:xfrm>
+                          <a:prstGeom prst="rect">
+                            <a:avLst/>
+                          </a:prstGeom>
+                        </pic:spPr>
+                      </pic:pic>
+                    </a:graphicData>
+                  </a:graphic>
+                </wp:inline>
+              </w:drawing>
+            </w:r>
+          </w:p>
+        </w:tc>
+      </w:tr>
+    </w:tbl>
+    <w:p>
+      <w:pPr>
+        <w:pStyle w:val="3"/>
+      </w:pPr>
+      <w:r>
+        <w:rPr>
+          <w:rFonts w:hint="eastAsia"/>
+        </w:rPr>
+        <w:t>你可以添加子组件多次,每一次都使用不同的文本</w:t>
+      </w:r>
+    </w:p>
+    <w:tbl>
+      <w:tblPr>
+        <w:tblStyle w:val="ae"/>
+        <w:tblW w:w="0" w:type="auto"/>
+        <w:tblLook w:val="04A0" w:firstRow="1" w:lastRow="0" w:firstColumn="1" w:lastColumn="0" w:noHBand="0" w:noVBand="1"/>
+      </w:tblPr>
+      <w:tblGrid>
+        <w:gridCol w:w="8296"/>
+      </w:tblGrid>
+      <w:tr>
+        <w:tc>
+          <w:tcPr>
+            <w:tcW w:w="8296" w:type="dxa"/>
+          </w:tcPr>
+          <w:p>
+            <w:pPr>
+              <w:rPr>
+                <w:rFonts w:hint="eastAsia"/>
+              </w:rPr>
+            </w:pPr>
+            <w:r>
+              <w:rPr>
+                <w:noProof/>
+              </w:rPr>
+              <w:drawing>
+                <wp:inline distT="0" distB="0" distL="0" distR="0" wp14:anchorId="212D5EC0" wp14:editId="6498BE05">
+                  <wp:extent cx="5631668" cy="4419983"/>
+                  <wp:effectExtent l="0" t="0" r="7620" b="0"/>
+                  <wp:docPr id="320777664" name="图片 1"/>
+                  <wp:cNvGraphicFramePr>
+                    <a:graphicFrameLocks xmlns:a="http://schemas.openxmlformats.org/drawingml/2006/main" noChangeAspect="1"/>
+                  </wp:cNvGraphicFramePr>
+                  <a:graphic xmlns:a="http://schemas.openxmlformats.org/drawingml/2006/main">
+                    <a:graphicData uri="http://schemas.openxmlformats.org/drawingml/2006/picture">
+                      <pic:pic xmlns:pic="http://schemas.openxmlformats.org/drawingml/2006/picture">
+                        <pic:nvPicPr>
+                          <pic:cNvPr id="320777664" name=""/>
+                          <pic:cNvPicPr/>
+                        </pic:nvPicPr>
+                        <pic:blipFill>
+                          <a:blip r:embed="rId16"/>
+                          <a:stretch>
+                            <a:fillRect/>
+                          </a:stretch>
+                        </pic:blipFill>
+                        <pic:spPr>
+                          <a:xfrm>
+                            <a:off x="0" y="0"/>
+                            <a:ext cx="5631668" cy="4419983"/>
+                          </a:xfrm>
+                          <a:prstGeom prst="rect">
+                            <a:avLst/>
+                          </a:prstGeom>
+                        </pic:spPr>
+                      </pic:pic>
+                    </a:graphicData>
+                  </a:graphic>
+                </wp:inline>
+              </w:drawing>
+            </w:r>
+          </w:p>
+        </w:tc>
+      </w:tr>
+    </w:tbl>
+    <w:p>
+      <w:pPr>
+        <w:pStyle w:val="3"/>
+      </w:pPr>
+      <w:r>
+        <w:rPr>
+          <w:rFonts w:hint="eastAsia"/>
+        </w:rPr>
+        <w:t>效果</w:t>
+      </w:r>
+    </w:p>
+    <w:tbl>
+      <w:tblPr>
+        <w:tblStyle w:val="ae"/>
+        <w:tblW w:w="0" w:type="auto"/>
+        <w:tblLook w:val="04A0" w:firstRow="1" w:lastRow="0" w:firstColumn="1" w:lastColumn="0" w:noHBand="0" w:noVBand="1"/>
+      </w:tblPr>
+      <w:tblGrid>
+        <w:gridCol w:w="8296"/>
+      </w:tblGrid>
+      <w:tr>
+        <w:tc>
+          <w:tcPr>
+            <w:tcW w:w="8296" w:type="dxa"/>
+          </w:tcPr>
+          <w:p>
+            <w:r>
+              <w:rPr>
+                <w:noProof/>
+              </w:rPr>
+              <w:drawing>
+                <wp:inline distT="0" distB="0" distL="0" distR="0" wp14:anchorId="2AB2B51D" wp14:editId="24DAEC1C">
+                  <wp:extent cx="4328535" cy="4054191"/>
+                  <wp:effectExtent l="0" t="0" r="0" b="3810"/>
+                  <wp:docPr id="1457265363" name="图片 1"/>
+                  <wp:cNvGraphicFramePr>
+                    <a:graphicFrameLocks xmlns:a="http://schemas.openxmlformats.org/drawingml/2006/main" noChangeAspect="1"/>
+                  </wp:cNvGraphicFramePr>
+                  <a:graphic xmlns:a="http://schemas.openxmlformats.org/drawingml/2006/main">
+                    <a:graphicData uri="http://schemas.openxmlformats.org/drawingml/2006/picture">
+                      <pic:pic xmlns:pic="http://schemas.openxmlformats.org/drawingml/2006/picture">
+                        <pic:nvPicPr>
+                          <pic:cNvPr id="1457265363" name=""/>
+                          <pic:cNvPicPr/>
+                        </pic:nvPicPr>
+                        <pic:blipFill>
+                          <a:blip r:embed="rId17"/>
+                          <a:stretch>
+                            <a:fillRect/>
+                          </a:stretch>
+                        </pic:blipFill>
+                        <pic:spPr>
+                          <a:xfrm>
+                            <a:off x="0" y="0"/>
+                            <a:ext cx="4328535" cy="4054191"/>
+                          </a:xfrm>
+                          <a:prstGeom prst="rect">
+                            <a:avLst/>
+                          </a:prstGeom>
+                        </pic:spPr>
+                      </pic:pic>
+                    </a:graphicData>
+                  </a:graphic>
+                </wp:inline>
+              </w:drawing>
+            </w:r>
+          </w:p>
+        </w:tc>
+      </w:tr>
+    </w:tbl>
+    <w:p>
+      <w:pPr>
+        <w:pStyle w:val="3"/>
+      </w:pPr>
+      <w:r>
+        <w:rPr>
+          <w:rFonts w:hint="eastAsia"/>
+        </w:rPr>
+        <w:t>我们还可以个子组件绑定事件处理</w:t>
+      </w:r>
+    </w:p>
+    <w:tbl>
+      <w:tblPr>
+        <w:tblStyle w:val="ae"/>
+        <w:tblW w:w="0" w:type="auto"/>
+        <w:tblLook w:val="04A0" w:firstRow="1" w:lastRow="0" w:firstColumn="1" w:lastColumn="0" w:noHBand="0" w:noVBand="1"/>
+      </w:tblPr>
+      <w:tblGrid>
+        <w:gridCol w:w="8296"/>
+      </w:tblGrid>
+      <w:tr>
+        <w:tc>
+          <w:tcPr>
+            <w:tcW w:w="8296" w:type="dxa"/>
+          </w:tcPr>
+          <w:p>
+            <w:pPr>
+              <w:rPr>
+                <w:rFonts w:hint="eastAsia"/>
+              </w:rPr>
+            </w:pPr>
+            <w:r>
+              <w:rPr>
+                <w:noProof/>
+              </w:rPr>
+              <w:drawing>
+                <wp:inline distT="0" distB="0" distL="0" distR="0" wp14:anchorId="0FD345FA" wp14:editId="37303899">
+                  <wp:extent cx="5951736" cy="4747671"/>
+                  <wp:effectExtent l="0" t="0" r="0" b="0"/>
+                  <wp:docPr id="572053941" name="图片 1"/>
+                  <wp:cNvGraphicFramePr>
+                    <a:graphicFrameLocks xmlns:a="http://schemas.openxmlformats.org/drawingml/2006/main" noChangeAspect="1"/>
+                  </wp:cNvGraphicFramePr>
+                  <a:graphic xmlns:a="http://schemas.openxmlformats.org/drawingml/2006/main">
+                    <a:graphicData uri="http://schemas.openxmlformats.org/drawingml/2006/picture">
+                      <pic:pic xmlns:pic="http://schemas.openxmlformats.org/drawingml/2006/picture">
+                        <pic:nvPicPr>
+                          <pic:cNvPr id="572053941" name=""/>
+                          <pic:cNvPicPr/>
+                        </pic:nvPicPr>
+                        <pic:blipFill>
+                          <a:blip r:embed="rId18"/>
+                          <a:stretch>
+                            <a:fillRect/>
+                          </a:stretch>
+                        </pic:blipFill>
+                        <pic:spPr>
+                          <a:xfrm>
+                            <a:off x="0" y="0"/>
+                            <a:ext cx="5951736" cy="4747671"/>
+                          </a:xfrm>
+                          <a:prstGeom prst="rect">
+                            <a:avLst/>
+                          </a:prstGeom>
+                        </pic:spPr>
+                      </pic:pic>
+                    </a:graphicData>
+                  </a:graphic>
+                </wp:inline>
+              </w:drawing>
+            </w:r>
+          </w:p>
+        </w:tc>
+      </w:tr>
+    </w:tbl>
+    <w:p>
+      <w:pPr>
+        <w:pStyle w:val="4"/>
+        <w:rPr>
+          <w:rFonts w:hint="eastAsia"/>
+        </w:rPr>
+      </w:pPr>
+      <w:r>
+        <w:rPr>
+          <w:rFonts w:hint="eastAsia"/>
+        </w:rPr>
+        <w:t>不过注意:如果你需要在子组件的两个标签之间插入内容,默认是没有效果的,需要添加插槽</w:t>
+      </w:r>
+    </w:p>
+    <w:p>
+      <w:pPr>
+        <w:pStyle w:val="1"/>
+      </w:pPr>
+      <w:r>
+        <w:rPr>
+          <w:rFonts w:hint="eastAsia"/>
+        </w:rPr>
+        <w:t>演练2.-插槽默认内容</w:t>
+      </w:r>
+    </w:p>
+    <w:p>
+      <w:pPr>
+        <w:pStyle w:val="2"/>
+      </w:pPr>
+      <w:r>
+        <w:rPr>
+          <w:rFonts w:hint="eastAsia"/>
+        </w:rPr>
+        <w:t>1&gt;</w:t>
+      </w:r>
+      <w:r>
+        <w:rPr>
+          <w:rFonts w:hint="eastAsia"/>
+        </w:rPr>
+        <w:t>其实还是上面的项目,我们把它改名为:</w:t>
+      </w:r>
+      <w:r>
+        <w:rPr>
+          <w:rFonts w:hint="eastAsia"/>
+        </w:rPr>
+        <w:t xml:space="preserve"> </w:t>
+      </w:r>
+      <w:r>
+        <w:rPr>
+          <w:rFonts w:hint="eastAsia"/>
+        </w:rPr>
+        <w:t>lesson21-slot-basic+default-content</w:t>
+      </w:r>
+      <w:r>
+        <w:rPr>
+          <w:rFonts w:hint="eastAsia"/>
+        </w:rPr>
+        <w:t>.并且把它运行起来</w:t>
+      </w:r>
+    </w:p>
+    <w:tbl>
+      <w:tblPr>
+        <w:tblStyle w:val="ae"/>
+        <w:tblW w:w="0" w:type="auto"/>
+        <w:tblLook w:val="04A0" w:firstRow="1" w:lastRow="0" w:firstColumn="1" w:lastColumn="0" w:noHBand="0" w:noVBand="1"/>
+      </w:tblPr>
+      <w:tblGrid>
+        <w:gridCol w:w="8296"/>
+      </w:tblGrid>
+      <w:tr>
+        <w:tc>
+          <w:tcPr>
+            <w:tcW w:w="8296" w:type="dxa"/>
+          </w:tcPr>
+          <w:p>
+            <w:pPr>
+              <w:rPr>
+                <w:rFonts w:hint="eastAsia"/>
+              </w:rPr>
+            </w:pPr>
+            <w:r>
+              <w:rPr>
+                <w:noProof/>
+              </w:rPr>
+              <w:drawing>
+                <wp:inline distT="0" distB="0" distL="0" distR="0" wp14:anchorId="04859E80" wp14:editId="3F5B8BE4">
+                  <wp:extent cx="9726090" cy="6361274"/>
+                  <wp:effectExtent l="0" t="0" r="8890" b="1905"/>
+                  <wp:docPr id="1184846147" name="图片 1"/>
+                  <wp:cNvGraphicFramePr>
+                    <a:graphicFrameLocks xmlns:a="http://schemas.openxmlformats.org/drawingml/2006/main" noChangeAspect="1"/>
+                  </wp:cNvGraphicFramePr>
+                  <a:graphic xmlns:a="http://schemas.openxmlformats.org/drawingml/2006/main">
+                    <a:graphicData uri="http://schemas.openxmlformats.org/drawingml/2006/picture">
+                      <pic:pic xmlns:pic="http://schemas.openxmlformats.org/drawingml/2006/picture">
+                        <pic:nvPicPr>
+                          <pic:cNvPr id="1184846147" name=""/>
+                          <pic:cNvPicPr/>
+                        </pic:nvPicPr>
+                        <pic:blipFill>
+                          <a:blip r:embed="rId19"/>
+                          <a:stretch>
+                            <a:fillRect/>
+                          </a:stretch>
+                        </pic:blipFill>
+                        <pic:spPr>
+                          <a:xfrm>
+                            <a:off x="0" y="0"/>
+                            <a:ext cx="9731942" cy="6365101"/>
+                          </a:xfrm>
+                          <a:prstGeom prst="rect">
+                            <a:avLst/>
+                          </a:prstGeom>
+                        </pic:spPr>
+                      </pic:pic>
+                    </a:graphicData>
+                  </a:graphic>
+                </wp:inline>
+              </w:drawing>
+            </w:r>
+          </w:p>
+        </w:tc>
+      </w:tr>
+    </w:tbl>
+    <w:p>
+      <w:pPr>
+        <w:pStyle w:val="2"/>
+      </w:pPr>
+      <w:r>
+        <w:rPr>
+          <w:rFonts w:hint="eastAsia"/>
+        </w:rPr>
+        <w:t>2&gt;我们只需要在MyButton按钮的slot标签里面添加内容,那么它就是默认内容,即使我们使用子组件的时候不传递内容,它也会有内容</w:t>
+      </w:r>
+    </w:p>
+    <w:tbl>
+      <w:tblPr>
+        <w:tblStyle w:val="ae"/>
+        <w:tblW w:w="0" w:type="auto"/>
+        <w:tblLook w:val="04A0" w:firstRow="1" w:lastRow="0" w:firstColumn="1" w:lastColumn="0" w:noHBand="0" w:noVBand="1"/>
+      </w:tblPr>
+      <w:tblGrid>
+        <w:gridCol w:w="8296"/>
+      </w:tblGrid>
+      <w:tr>
+        <w:tc>
+          <w:tcPr>
+            <w:tcW w:w="8296" w:type="dxa"/>
+          </w:tcPr>
+          <w:p>
+            <w:pPr>
+              <w:rPr>
+                <w:rFonts w:hint="eastAsia"/>
+              </w:rPr>
+            </w:pPr>
+            <w:r>
+              <w:rPr>
+                <w:noProof/>
+              </w:rPr>
+              <w:drawing>
+                <wp:inline distT="0" distB="0" distL="0" distR="0" wp14:anchorId="60786AA0" wp14:editId="069F5D3C">
+                  <wp:extent cx="7414903" cy="5044877"/>
+                  <wp:effectExtent l="0" t="0" r="0" b="3810"/>
+                  <wp:docPr id="1929199712" name="图片 1"/>
+                  <wp:cNvGraphicFramePr>
+                    <a:graphicFrameLocks xmlns:a="http://schemas.openxmlformats.org/drawingml/2006/main" noChangeAspect="1"/>
+                  </wp:cNvGraphicFramePr>
+                  <a:graphic xmlns:a="http://schemas.openxmlformats.org/drawingml/2006/main">
+                    <a:graphicData uri="http://schemas.openxmlformats.org/drawingml/2006/picture">
+                      <pic:pic xmlns:pic="http://schemas.openxmlformats.org/drawingml/2006/picture">
+                        <pic:nvPicPr>
+                          <pic:cNvPr id="1929199712" name=""/>
+                          <pic:cNvPicPr/>
+                        </pic:nvPicPr>
+                        <pic:blipFill>
+                          <a:blip r:embed="rId20"/>
+                          <a:stretch>
+                            <a:fillRect/>
+                          </a:stretch>
+                        </pic:blipFill>
+                        <pic:spPr>
+                          <a:xfrm>
+                            <a:off x="0" y="0"/>
+                            <a:ext cx="7414903" cy="5044877"/>
+                          </a:xfrm>
+                          <a:prstGeom prst="rect">
+                            <a:avLst/>
+                          </a:prstGeom>
+                        </pic:spPr>
+                      </pic:pic>
+                    </a:graphicData>
+                  </a:graphic>
+                </wp:inline>
+              </w:drawing>
+            </w:r>
+          </w:p>
+        </w:tc>
+      </w:tr>
+      <w:tr>
+        <w:tc>
+          <w:tcPr>
+            <w:tcW w:w="8296" w:type="dxa"/>
+          </w:tcPr>
+          <w:p>
+            <w:pPr>
+              <w:rPr>
+                <w:noProof/>
+              </w:rPr>
+            </w:pPr>
+            <w:r>
+              <w:rPr>
+                <w:noProof/>
+              </w:rPr>
+              <w:drawing>
+                <wp:inline distT="0" distB="0" distL="0" distR="0" wp14:anchorId="1BF9A9A3" wp14:editId="53ED9CEB">
+                  <wp:extent cx="7247248" cy="5441152"/>
+                  <wp:effectExtent l="0" t="0" r="0" b="7620"/>
+                  <wp:docPr id="1536809579" name="图片 1"/>
+                  <wp:cNvGraphicFramePr>
+                    <a:graphicFrameLocks xmlns:a="http://schemas.openxmlformats.org/drawingml/2006/main" noChangeAspect="1"/>
+                  </wp:cNvGraphicFramePr>
+                  <a:graphic xmlns:a="http://schemas.openxmlformats.org/drawingml/2006/main">
+                    <a:graphicData uri="http://schemas.openxmlformats.org/drawingml/2006/picture">
+                      <pic:pic xmlns:pic="http://schemas.openxmlformats.org/drawingml/2006/picture">
+                        <pic:nvPicPr>
+                          <pic:cNvPr id="1536809579" name=""/>
+                          <pic:cNvPicPr/>
+                        </pic:nvPicPr>
+                        <pic:blipFill>
+                          <a:blip r:embed="rId21"/>
+                          <a:stretch>
+                            <a:fillRect/>
+                          </a:stretch>
+                        </pic:blipFill>
+                        <pic:spPr>
+                          <a:xfrm>
+                            <a:off x="0" y="0"/>
+                            <a:ext cx="7247248" cy="5441152"/>
+                          </a:xfrm>
+                          <a:prstGeom prst="rect">
+                            <a:avLst/>
+                          </a:prstGeom>
+                        </pic:spPr>
+                      </pic:pic>
+                    </a:graphicData>
+                  </a:graphic>
+                </wp:inline>
+              </w:drawing>
+            </w:r>
+          </w:p>
+        </w:tc>
+      </w:tr>
+      <w:tr>
+        <w:tc>
+          <w:tcPr>
+            <w:tcW w:w="8296" w:type="dxa"/>
+          </w:tcPr>
+          <w:p>
+            <w:pPr>
+              <w:rPr>
+                <w:noProof/>
+              </w:rPr>
+            </w:pPr>
+            <w:r>
+              <w:rPr>
+                <w:noProof/>
+              </w:rPr>
+              <w:drawing>
+                <wp:inline distT="0" distB="0" distL="0" distR="0" wp14:anchorId="18FCE994" wp14:editId="39998651">
+                  <wp:extent cx="4099915" cy="2171888"/>
+                  <wp:effectExtent l="0" t="0" r="0" b="0"/>
+                  <wp:docPr id="1367231261" name="图片 1"/>
+                  <wp:cNvGraphicFramePr>
+                    <a:graphicFrameLocks xmlns:a="http://schemas.openxmlformats.org/drawingml/2006/main" noChangeAspect="1"/>
+                  </wp:cNvGraphicFramePr>
+                  <a:graphic xmlns:a="http://schemas.openxmlformats.org/drawingml/2006/main">
+                    <a:graphicData uri="http://schemas.openxmlformats.org/drawingml/2006/picture">
+                      <pic:pic xmlns:pic="http://schemas.openxmlformats.org/drawingml/2006/picture">
+                        <pic:nvPicPr>
+                          <pic:cNvPr id="1367231261" name=""/>
+                          <pic:cNvPicPr/>
+                        </pic:nvPicPr>
+                        <pic:blipFill>
+                          <a:blip r:embed="rId22"/>
+                          <a:stretch>
+                            <a:fillRect/>
+                          </a:stretch>
+                        </pic:blipFill>
+                        <pic:spPr>
+                          <a:xfrm>
+                            <a:off x="0" y="0"/>
+                            <a:ext cx="4099915" cy="2171888"/>
+                          </a:xfrm>
+                          <a:prstGeom prst="rect">
+                            <a:avLst/>
+                          </a:prstGeom>
+                        </pic:spPr>
+                      </pic:pic>
+                    </a:graphicData>
+                  </a:graphic>
+                </wp:inline>
+              </w:drawing>
+            </w:r>
+          </w:p>
+        </w:tc>
+      </w:tr>
+    </w:tbl>
+    <w:p>
+      <w:pPr>
+        <w:pStyle w:val="2"/>
+        <w:rPr>
+          <w:rFonts w:hint="eastAsia"/>
+        </w:rPr>
+      </w:pPr>
+      <w:r>
+        <w:rPr>
+          <w:rFonts w:hint="eastAsia"/>
+        </w:rPr>
+        <w:t>3&gt;当然,如果我们传递了指就会使用我们的值,因为slot是占位符嘛</w:t>
+      </w:r>
+    </w:p>
+    <w:tbl>
+      <w:tblPr>
+        <w:tblStyle w:val="ae"/>
+        <w:tblW w:w="0" w:type="auto"/>
+        <w:tblLook w:val="04A0" w:firstRow="1" w:lastRow="0" w:firstColumn="1" w:lastColumn="0" w:noHBand="0" w:noVBand="1"/>
+      </w:tblPr>
+      <w:tblGrid>
+        <w:gridCol w:w="8296"/>
+      </w:tblGrid>
+      <w:tr>
+        <w:tc>
+          <w:tcPr>
+            <w:tcW w:w="8296" w:type="dxa"/>
+          </w:tcPr>
+          <w:p>
+            <w:pPr>
+              <w:pStyle w:val="2"/>
+              <w:rPr>
+                <w:rFonts w:hint="eastAsia"/>
+              </w:rPr>
+            </w:pPr>
+            <w:r>
+              <w:rPr>
+                <w:noProof/>
+              </w:rPr>
+              <w:drawing>
+                <wp:inline distT="0" distB="0" distL="0" distR="0" wp14:anchorId="65A26369" wp14:editId="21CCB107">
+                  <wp:extent cx="7018628" cy="4968671"/>
+                  <wp:effectExtent l="0" t="0" r="0" b="3810"/>
+                  <wp:docPr id="611817777" name="图片 1"/>
+                  <wp:cNvGraphicFramePr>
+                    <a:graphicFrameLocks xmlns:a="http://schemas.openxmlformats.org/drawingml/2006/main" noChangeAspect="1"/>
+                  </wp:cNvGraphicFramePr>
+                  <a:graphic xmlns:a="http://schemas.openxmlformats.org/drawingml/2006/main">
+                    <a:graphicData uri="http://schemas.openxmlformats.org/drawingml/2006/picture">
+                      <pic:pic xmlns:pic="http://schemas.openxmlformats.org/drawingml/2006/picture">
+                        <pic:nvPicPr>
+                          <pic:cNvPr id="611817777" name=""/>
+                          <pic:cNvPicPr/>
+                        </pic:nvPicPr>
+                        <pic:blipFill>
+                          <a:blip r:embed="rId23"/>
+                          <a:stretch>
+                            <a:fillRect/>
+                          </a:stretch>
+                        </pic:blipFill>
+                        <pic:spPr>
+                          <a:xfrm>
+                            <a:off x="0" y="0"/>
+                            <a:ext cx="7018628" cy="4968671"/>
+                          </a:xfrm>
+                          <a:prstGeom prst="rect">
+                            <a:avLst/>
+                          </a:prstGeom>
+                        </pic:spPr>
+                      </pic:pic>
+                    </a:graphicData>
+                  </a:graphic>
+                </wp:inline>
+              </w:drawing>
+            </w:r>
+          </w:p>
+        </w:tc>
+      </w:tr>
+      <w:tr>
+        <w:tc>
+          <w:tcPr>
+            <w:tcW w:w="8296" w:type="dxa"/>
+          </w:tcPr>
+          <w:p>
+            <w:pPr>
+              <w:pStyle w:val="2"/>
+              <w:rPr>
+                <w:noProof/>
+              </w:rPr>
+            </w:pPr>
+            <w:r>
+              <w:rPr>
+                <w:noProof/>
+              </w:rPr>
+              <w:drawing>
+                <wp:inline distT="0" distB="0" distL="0" distR="0" wp14:anchorId="573C568F" wp14:editId="40D181D1">
+                  <wp:extent cx="5753599" cy="3650296"/>
+                  <wp:effectExtent l="0" t="0" r="0" b="7620"/>
+                  <wp:docPr id="1566978799" name="图片 1"/>
+                  <wp:cNvGraphicFramePr>
+                    <a:graphicFrameLocks xmlns:a="http://schemas.openxmlformats.org/drawingml/2006/main" noChangeAspect="1"/>
+                  </wp:cNvGraphicFramePr>
+                  <a:graphic xmlns:a="http://schemas.openxmlformats.org/drawingml/2006/main">
+                    <a:graphicData uri="http://schemas.openxmlformats.org/drawingml/2006/picture">
+                      <pic:pic xmlns:pic="http://schemas.openxmlformats.org/drawingml/2006/picture">
+                        <pic:nvPicPr>
+                          <pic:cNvPr id="1566978799" name=""/>
+                          <pic:cNvPicPr/>
+                        </pic:nvPicPr>
+                        <pic:blipFill>
+                          <a:blip r:embed="rId24"/>
+                          <a:stretch>
+                            <a:fillRect/>
+                          </a:stretch>
+                        </pic:blipFill>
+                        <pic:spPr>
+                          <a:xfrm>
+                            <a:off x="0" y="0"/>
+                            <a:ext cx="5753599" cy="3650296"/>
+                          </a:xfrm>
+                          <a:prstGeom prst="rect">
+                            <a:avLst/>
+                          </a:prstGeom>
+                        </pic:spPr>
+                      </pic:pic>
+                    </a:graphicData>
+                  </a:graphic>
+                </wp:inline>
+              </w:drawing>
+            </w:r>
+          </w:p>
+        </w:tc>
+      </w:tr>
+    </w:tbl>
+    <w:p>
+      <w:pPr>
+        <w:pStyle w:val="2"/>
+        <w:rPr>
+          <w:rFonts w:hint="eastAsia"/>
+        </w:rPr>
+      </w:pPr>
+    </w:p>
+    <w:p>
+      <w:pPr>
+        <w:rPr>
+          <w:rFonts w:hint="eastAsia"/>
+        </w:rPr>
+      </w:pPr>
+    </w:p>
     <w:p/>
     <w:p/>
+    <w:p/>
+    <w:p/>
+    <w:p>
+      <w:pPr>
+        <w:rPr>
+          <w:rFonts w:hint="eastAsia"/>
+        </w:rPr>
+      </w:pPr>
+    </w:p>
     <w:p>
       <w:pPr>
         <w:rPr>
@@ -681,7 +2115,6 @@
     <w:next w:val="a"/>
     <w:link w:val="30"/>
     <w:uiPriority w:val="9"/>
-    <w:semiHidden/>
     <w:unhideWhenUsed/>
     <w:qFormat/>
     <w:rsid w:val="00633601"/>
@@ -704,7 +2137,6 @@
     <w:next w:val="a"/>
     <w:link w:val="40"/>
     <w:uiPriority w:val="9"/>
-    <w:semiHidden/>
     <w:unhideWhenUsed/>
     <w:qFormat/>
     <w:rsid w:val="00633601"/>
@@ -888,7 +2320,6 @@
     <w:basedOn w:val="a0"/>
     <w:link w:val="3"/>
     <w:uiPriority w:val="9"/>
-    <w:semiHidden/>
     <w:rsid w:val="00633601"/>
     <w:rPr>
       <w:rFonts w:asciiTheme="majorHAnsi" w:eastAsiaTheme="majorEastAsia" w:hAnsiTheme="majorHAnsi" w:cstheme="majorBidi"/>
@@ -902,7 +2333,6 @@
     <w:basedOn w:val="a0"/>
     <w:link w:val="4"/>
     <w:uiPriority w:val="9"/>
-    <w:semiHidden/>
     <w:rsid w:val="00633601"/>
     <w:rPr>
       <w:rFonts w:cstheme="majorBidi"/>

</xml_diff>